<commit_message>
Updated the software section in the document
Updated document
</commit_message>
<xml_diff>
--- a/Hardware_and_Software.docx
+++ b/Hardware_and_Software.docx
@@ -20,7 +20,17 @@
       </w:r>
     </w:p>
     <w:p>
-      <w:r>
+      <w:pPr>
+        <w:rPr>
+          <w:b/>
+          <w:u w:val="single"/>
+        </w:rPr>
+      </w:pPr>
+      <w:r>
+        <w:rPr>
+          <w:b/>
+          <w:u w:val="single"/>
+        </w:rPr>
         <w:t xml:space="preserve">Hardware </w:t>
       </w:r>
     </w:p>
@@ -2056,8 +2066,6 @@
       </w:r>
     </w:p>
     <w:p>
-      <w:bookmarkStart w:id="0" w:name="_GoBack"/>
-      <w:bookmarkEnd w:id="0"/>
       <w:r>
         <w:rPr>
           <w:noProof/>
@@ -2199,10 +2207,7 @@
                         <w:txbxContent>
                           <w:p>
                             <w:r>
-                              <w:t xml:space="preserve">Port </w:t>
-                            </w:r>
-                            <w:r>
-                              <w:t>D8</w:t>
+                              <w:t>Port D8</w:t>
                             </w:r>
                           </w:p>
                         </w:txbxContent>
@@ -2872,7 +2877,196 @@
           </mc:Fallback>
         </mc:AlternateContent>
       </w:r>
-    </w:p>
+      <w:r>
+        <w:tab/>
+      </w:r>
+      <w:r>
+        <w:tab/>
+      </w:r>
+      <w:r>
+        <w:tab/>
+      </w:r>
+      <w:r>
+        <w:tab/>
+      </w:r>
+      <w:r>
+        <w:tab/>
+      </w:r>
+      <w:r>
+        <w:tab/>
+      </w:r>
+      <w:r>
+        <w:tab/>
+      </w:r>
+      <w:r>
+        <w:tab/>
+      </w:r>
+      <w:r>
+        <w:tab/>
+      </w:r>
+      <w:r>
+        <w:tab/>
+      </w:r>
+      <w:r>
+        <w:tab/>
+      </w:r>
+    </w:p>
+    <w:p/>
+    <w:p/>
+    <w:p/>
+    <w:p/>
+    <w:p>
+      <w:pPr>
+        <w:rPr>
+          <w:b/>
+          <w:u w:val="single"/>
+        </w:rPr>
+      </w:pPr>
+    </w:p>
+    <w:p>
+      <w:pPr>
+        <w:rPr>
+          <w:b/>
+          <w:u w:val="single"/>
+        </w:rPr>
+      </w:pPr>
+    </w:p>
+    <w:p>
+      <w:pPr>
+        <w:rPr>
+          <w:b/>
+          <w:u w:val="single"/>
+        </w:rPr>
+      </w:pPr>
+    </w:p>
+    <w:p>
+      <w:pPr>
+        <w:rPr>
+          <w:b/>
+          <w:u w:val="single"/>
+        </w:rPr>
+      </w:pPr>
+      <w:r>
+        <w:rPr>
+          <w:b/>
+          <w:u w:val="single"/>
+        </w:rPr>
+        <w:lastRenderedPageBreak/>
+        <w:t>Software</w:t>
+      </w:r>
+    </w:p>
+    <w:p>
+      <w:r>
+        <w:t xml:space="preserve">(1) Your source code - Source code is to be documented with (A) </w:t>
+      </w:r>
+      <w:proofErr w:type="gramStart"/>
+      <w:r>
+        <w:t>Your</w:t>
+      </w:r>
+      <w:proofErr w:type="gramEnd"/>
+      <w:r>
+        <w:t xml:space="preserve"> name (B) Purpose of each file (C) For important functions/method within each file, specify its purpose </w:t>
+      </w:r>
+    </w:p>
+    <w:p>
+      <w:r>
+        <w:t xml:space="preserve">The source code is attached here. </w:t>
+      </w:r>
+    </w:p>
+    <w:p>
+      <w:r>
+        <w:object w:dxaOrig="1551" w:dyaOrig="1004">
+          <v:shapetype id="_x0000_t75" coordsize="21600,21600" o:spt="75" o:preferrelative="t" path="m@4@5l@4@11@9@11@9@5xe" filled="f" stroked="f">
+            <v:stroke joinstyle="miter"/>
+            <v:formulas>
+              <v:f eqn="if lineDrawn pixelLineWidth 0"/>
+              <v:f eqn="sum @0 1 0"/>
+              <v:f eqn="sum 0 0 @1"/>
+              <v:f eqn="prod @2 1 2"/>
+              <v:f eqn="prod @3 21600 pixelWidth"/>
+              <v:f eqn="prod @3 21600 pixelHeight"/>
+              <v:f eqn="sum @0 0 1"/>
+              <v:f eqn="prod @6 1 2"/>
+              <v:f eqn="prod @7 21600 pixelWidth"/>
+              <v:f eqn="sum @8 21600 0"/>
+              <v:f eqn="prod @7 21600 pixelHeight"/>
+              <v:f eqn="sum @10 21600 0"/>
+            </v:formulas>
+            <v:path o:extrusionok="f" gradientshapeok="t" o:connecttype="rect"/>
+            <o:lock v:ext="edit" aspectratio="t"/>
+          </v:shapetype>
+          <v:shape id="_x0000_i1025" type="#_x0000_t75" style="width:77.25pt;height:50.25pt" o:ole="">
+            <v:imagedata r:id="rId14" o:title=""/>
+          </v:shape>
+          <o:OLEObject Type="Embed" ProgID="Package" ShapeID="_x0000_i1025" DrawAspect="Icon" ObjectID="_1512763768" r:id="rId15"/>
+        </w:object>
+      </w:r>
+    </w:p>
+    <w:p>
+      <w:r>
+        <w:t xml:space="preserve">(2) Do indicate external APIs or libraries used </w:t>
+      </w:r>
+    </w:p>
+    <w:p>
+      <w:r>
+        <w:t xml:space="preserve">External API </w:t>
+      </w:r>
+      <w:proofErr w:type="spellStart"/>
+      <w:r>
+        <w:t>Hoiio</w:t>
+      </w:r>
+      <w:proofErr w:type="spellEnd"/>
+      <w:r>
+        <w:t xml:space="preserve"> used for sending SMS. The API link</w:t>
+      </w:r>
+      <w:bookmarkStart w:id="0" w:name="_GoBack"/>
+      <w:bookmarkEnd w:id="0"/>
+      <w:r>
+        <w:t xml:space="preserve"> is as follows</w:t>
+      </w:r>
+    </w:p>
+    <w:p>
+      <w:hyperlink r:id="rId16" w:history="1">
+        <w:r>
+          <w:rPr>
+            <w:rStyle w:val="Hyperlink"/>
+          </w:rPr>
+          <w:t>https://secure.hoiio.com/open/sms/send</w:t>
+        </w:r>
+      </w:hyperlink>
+      <w:r>
+        <w:t>?</w:t>
+      </w:r>
+    </w:p>
+    <w:p>
+      <w:r>
+        <w:t xml:space="preserve">(3) Readme file that indicates which file is for which feature in your </w:t>
+      </w:r>
+      <w:proofErr w:type="spellStart"/>
+      <w:r>
+        <w:t>IoT</w:t>
+      </w:r>
+      <w:proofErr w:type="spellEnd"/>
+      <w:r>
+        <w:t xml:space="preserve"> application.</w:t>
+      </w:r>
+    </w:p>
+    <w:p>
+      <w:r>
+        <w:t>Attached the Readme file</w:t>
+      </w:r>
+    </w:p>
+    <w:p>
+      <w:r>
+        <w:object w:dxaOrig="1551" w:dyaOrig="1004">
+          <v:shape id="_x0000_i1026" type="#_x0000_t75" style="width:77.25pt;height:50.25pt" o:ole="">
+            <v:imagedata r:id="rId17" o:title=""/>
+          </v:shape>
+          <o:OLEObject Type="Embed" ProgID="Package" ShapeID="_x0000_i1026" DrawAspect="Icon" ObjectID="_1512763769" r:id="rId18"/>
+        </w:object>
+      </w:r>
+    </w:p>
+    <w:p/>
     <w:sectPr>
       <w:pgSz w:w="12240" w:h="15840"/>
       <w:pgMar w:top="1440" w:right="1440" w:bottom="1440" w:left="1440" w:header="720" w:footer="720" w:gutter="0"/>
@@ -4030,6 +4224,17 @@
       <w:szCs w:val="16"/>
     </w:rPr>
   </w:style>
+  <w:style w:type="character" w:styleId="Hyperlink">
+    <w:name w:val="Hyperlink"/>
+    <w:basedOn w:val="DefaultParagraphFont"/>
+    <w:uiPriority w:val="99"/>
+    <w:unhideWhenUsed/>
+    <w:rsid w:val="00360280"/>
+    <w:rPr>
+      <w:color w:val="0000FF" w:themeColor="hyperlink"/>
+      <w:u w:val="single"/>
+    </w:rPr>
+  </w:style>
 </w:styles>
 </file>
 
@@ -4805,6 +5010,17 @@
       <w:rFonts w:ascii="Tahoma" w:hAnsi="Tahoma" w:cs="Tahoma"/>
       <w:sz w:val="16"/>
       <w:szCs w:val="16"/>
+    </w:rPr>
+  </w:style>
+  <w:style w:type="character" w:styleId="Hyperlink">
+    <w:name w:val="Hyperlink"/>
+    <w:basedOn w:val="DefaultParagraphFont"/>
+    <w:uiPriority w:val="99"/>
+    <w:unhideWhenUsed/>
+    <w:rsid w:val="00360280"/>
+    <w:rPr>
+      <w:color w:val="0000FF" w:themeColor="hyperlink"/>
+      <w:u w:val="single"/>
     </w:rPr>
   </w:style>
 </w:styles>
@@ -5100,7 +5316,7 @@
 </file>
 
 <file path=customXml/itemProps1.xml><?xml version="1.0" encoding="utf-8"?>
-<ds:datastoreItem xmlns:ds="http://schemas.openxmlformats.org/officeDocument/2006/customXml" ds:itemID="{63EE6A8B-3CF1-425E-A465-BAD900992EF0}">
+<ds:datastoreItem xmlns:ds="http://schemas.openxmlformats.org/officeDocument/2006/customXml" ds:itemID="{52E77619-D230-4661-BD56-584A717242BA}">
   <ds:schemaRefs>
     <ds:schemaRef ds:uri="http://schemas.openxmlformats.org/officeDocument/2006/bibliography"/>
   </ds:schemaRefs>

</xml_diff>

<commit_message>
Updated with Kibana link
Updated with Kibana Link
</commit_message>
<xml_diff>
--- a/Hardware_and_Software.docx
+++ b/Hardware_and_Software.docx
@@ -2998,7 +2998,7 @@
           <v:shape id="_x0000_i1025" type="#_x0000_t75" style="width:77.25pt;height:50.25pt" o:ole="">
             <v:imagedata r:id="rId14" o:title=""/>
           </v:shape>
-          <o:OLEObject Type="Embed" ProgID="Package" ShapeID="_x0000_i1025" DrawAspect="Icon" ObjectID="_1512763768" r:id="rId15"/>
+          <o:OLEObject Type="Embed" ProgID="Package" ShapeID="_x0000_i1025" DrawAspect="Icon" ObjectID="_1513013336" r:id="rId15"/>
         </w:object>
       </w:r>
     </w:p>
@@ -3017,12 +3017,7 @@
       </w:r>
       <w:proofErr w:type="spellEnd"/>
       <w:r>
-        <w:t xml:space="preserve"> used for sending SMS. The API link</w:t>
-      </w:r>
-      <w:bookmarkStart w:id="0" w:name="_GoBack"/>
-      <w:bookmarkEnd w:id="0"/>
-      <w:r>
-        <w:t xml:space="preserve"> is as follows</w:t>
+        <w:t xml:space="preserve"> used for sending SMS. The API link is as follows</w:t>
       </w:r>
     </w:p>
     <w:p>
@@ -3039,6 +3034,8 @@
       </w:r>
     </w:p>
     <w:p>
+      <w:bookmarkStart w:id="0" w:name="_GoBack"/>
+      <w:bookmarkEnd w:id="0"/>
       <w:r>
         <w:t xml:space="preserve">(3) Readme file that indicates which file is for which feature in your </w:t>
       </w:r>
@@ -3062,7 +3059,7 @@
           <v:shape id="_x0000_i1026" type="#_x0000_t75" style="width:77.25pt;height:50.25pt" o:ole="">
             <v:imagedata r:id="rId17" o:title=""/>
           </v:shape>
-          <o:OLEObject Type="Embed" ProgID="Package" ShapeID="_x0000_i1026" DrawAspect="Icon" ObjectID="_1512763769" r:id="rId18"/>
+          <o:OLEObject Type="Embed" ProgID="Package" ShapeID="_x0000_i1026" DrawAspect="Icon" ObjectID="_1513013337" r:id="rId18"/>
         </w:object>
       </w:r>
     </w:p>
@@ -5316,7 +5313,7 @@
 </file>
 
 <file path=customXml/itemProps1.xml><?xml version="1.0" encoding="utf-8"?>
-<ds:datastoreItem xmlns:ds="http://schemas.openxmlformats.org/officeDocument/2006/customXml" ds:itemID="{52E77619-D230-4661-BD56-584A717242BA}">
+<ds:datastoreItem xmlns:ds="http://schemas.openxmlformats.org/officeDocument/2006/customXml" ds:itemID="{B4B8842E-C140-418A-A073-496873DD5F92}">
   <ds:schemaRefs>
     <ds:schemaRef ds:uri="http://schemas.openxmlformats.org/officeDocument/2006/bibliography"/>
   </ds:schemaRefs>

</xml_diff>